<commit_message>
update post reu elowyn
</commit_message>
<xml_diff>
--- a/Bed_Carbon/LOI/LOI_grainsize_comparisson.docx
+++ b/Bed_Carbon/LOI/LOI_grainsize_comparisson.docx
@@ -1983,13 +1983,7 @@
     </w:p>
     <w:p>
       <w:r>
-        <w:t xml:space="preserve">This means that by trap </w:t>
-      </w:r>
-      <w:r>
-        <w:t xml:space="preserve">group (the location at one temperature probe), </w:t>
-      </w:r>
-      <w:r>
-        <w:t xml:space="preserve">I summed up the weights of both sediment and organics (g) and plotted them against each other. </w:t>
+        <w:t xml:space="preserve">This means that by trap group (the location at one temperature probe), I summed up the weights of both sediment and organics (g) and plotted them against each other. </w:t>
       </w:r>
     </w:p>
     <w:p>
@@ -2354,11 +2348,17 @@
         <w:rPr>
           <w:noProof/>
         </w:rPr>
+        <w:t xml:space="preserve"> </w:t>
+      </w:r>
+      <w:r>
+        <w:rPr>
+          <w:noProof/>
+        </w:rPr>
         <w:drawing>
-          <wp:inline distT="0" distB="0" distL="0" distR="0" wp14:anchorId="099A6991" wp14:editId="30F6401B">
-            <wp:extent cx="2042795" cy="2071992"/>
-            <wp:effectExtent l="0" t="0" r="14605" b="5080"/>
-            <wp:docPr id="744442650" name="Chart 1">
+          <wp:inline distT="0" distB="0" distL="0" distR="0" wp14:anchorId="08F2A2D8" wp14:editId="6017F67B">
+            <wp:extent cx="2295525" cy="2061845"/>
+            <wp:effectExtent l="0" t="0" r="9525" b="14605"/>
+            <wp:docPr id="21072686" name="Chart 1">
               <a:extLst xmlns:a="http://schemas.openxmlformats.org/drawingml/2006/main">
                 <a:ext uri="{FF2B5EF4-FFF2-40B4-BE49-F238E27FC236}">
                   <a16:creationId xmlns:a16="http://schemas.microsoft.com/office/drawing/2014/main" id="{94B0210A-EB6B-416B-9F75-77C029936CE6}"/>
@@ -2932,7 +2932,7 @@
               <w:jc w:val="center"/>
             </w:pPr>
             <w:r>
-              <w:t>0.6393</w:t>
+              <w:t>0.7511</w:t>
             </w:r>
           </w:p>
         </w:tc>
@@ -2946,7 +2946,7 @@
               <w:jc w:val="center"/>
             </w:pPr>
             <w:r>
-              <w:t>0.6566</w:t>
+              <w:t>0.6295</w:t>
             </w:r>
           </w:p>
         </w:tc>
@@ -21179,8 +21179,8 @@
             <c:trendlineLbl>
               <c:layout>
                 <c:manualLayout>
-                  <c:x val="8.3451649284843055E-2"/>
-                  <c:y val="-0.13604943931292104"/>
+                  <c:x val="-6.153232920573725E-2"/>
+                  <c:y val="-0.14837536284250272"/>
                 </c:manualLayout>
               </c:layout>
               <c:numFmt formatCode="General" sourceLinked="0"/>
@@ -21225,25 +21225,25 @@
                 <c:formatCode>0.000</c:formatCode>
                 <c:ptCount val="7"/>
                 <c:pt idx="0">
-                  <c:v>10.543748130418855</c:v>
+                  <c:v>54.531556776217911</c:v>
                 </c:pt>
                 <c:pt idx="1">
-                  <c:v>8.0490091473568359</c:v>
+                  <c:v>45.884050259104953</c:v>
                 </c:pt>
                 <c:pt idx="2">
-                  <c:v>7.7741313804574048</c:v>
+                  <c:v>36.61513222624275</c:v>
                 </c:pt>
                 <c:pt idx="3">
-                  <c:v>17.297821472577219</c:v>
+                  <c:v>64.848362508962069</c:v>
                 </c:pt>
                 <c:pt idx="4">
-                  <c:v>18.176771850473514</c:v>
+                  <c:v>70.774554946024708</c:v>
                 </c:pt>
                 <c:pt idx="5">
-                  <c:v>7.27776946470137</c:v>
+                  <c:v>30.323885207298073</c:v>
                 </c:pt>
                 <c:pt idx="6">
-                  <c:v>8.242084782939914</c:v>
+                  <c:v>41.220558611118463</c:v>
                 </c:pt>
               </c:numCache>
             </c:numRef>
@@ -21281,7 +21281,7 @@
           <c:smooth val="0"/>
           <c:extLst>
             <c:ext xmlns:c16="http://schemas.microsoft.com/office/drawing/2014/chart" uri="{C3380CC4-5D6E-409C-BE32-E72D297353CC}">
-              <c16:uniqueId val="{00000001-6D00-44AC-AB50-B9BEB133B043}"/>
+              <c16:uniqueId val="{00000001-2630-4DE6-9515-1C66EA137E8B}"/>
             </c:ext>
           </c:extLst>
         </c:ser>
@@ -21337,8 +21337,8 @@
             <c:trendlineLbl>
               <c:layout>
                 <c:manualLayout>
-                  <c:x val="-0.20685716275878219"/>
-                  <c:y val="-0.10581827005383025"/>
+                  <c:x val="-2.1214319164461287E-2"/>
+                  <c:y val="-0.12240735845808003"/>
                 </c:manualLayout>
               </c:layout>
               <c:numFmt formatCode="General" sourceLinked="0"/>
@@ -21383,25 +21383,25 @@
                 <c:formatCode>0.000</c:formatCode>
                 <c:ptCount val="7"/>
                 <c:pt idx="0">
-                  <c:v>33.845520387958892</c:v>
+                  <c:v>56.382751314352177</c:v>
                 </c:pt>
                 <c:pt idx="1">
-                  <c:v>12.400986495532972</c:v>
+                  <c:v>21.21256891625675</c:v>
                 </c:pt>
                 <c:pt idx="2">
-                  <c:v>14.221650146473165</c:v>
+                  <c:v>23.367354764195021</c:v>
                 </c:pt>
                 <c:pt idx="3">
-                  <c:v>37.123629549334169</c:v>
+                  <c:v>58.003201591584322</c:v>
                 </c:pt>
                 <c:pt idx="4">
-                  <c:v>16.768696439323698</c:v>
+                  <c:v>27.205176078867868</c:v>
                 </c:pt>
                 <c:pt idx="5">
-                  <c:v>35.24269718508188</c:v>
+                  <c:v>53.166580351620141</c:v>
                 </c:pt>
                 <c:pt idx="6">
-                  <c:v>28.758820988411522</c:v>
+                  <c:v>48.263570176551866</c:v>
                 </c:pt>
               </c:numCache>
             </c:numRef>
@@ -21439,7 +21439,7 @@
           <c:smooth val="0"/>
           <c:extLst>
             <c:ext xmlns:c16="http://schemas.microsoft.com/office/drawing/2014/chart" uri="{C3380CC4-5D6E-409C-BE32-E72D297353CC}">
-              <c16:uniqueId val="{00000003-6D00-44AC-AB50-B9BEB133B043}"/>
+              <c16:uniqueId val="{00000003-2630-4DE6-9515-1C66EA137E8B}"/>
             </c:ext>
           </c:extLst>
         </c:ser>
@@ -21622,7 +21622,7 @@
                 </a:r>
                 <a:r>
                   <a:rPr lang="en-US" baseline="0"/>
-                  <a:t> (g)</a:t>
+                  <a:t> (%)</a:t>
                 </a:r>
                 <a:endParaRPr lang="en-US"/>
               </a:p>
@@ -21657,7 +21657,7 @@
             </a:p>
           </c:txPr>
         </c:title>
-        <c:numFmt formatCode="0" sourceLinked="0"/>
+        <c:numFmt formatCode="0.000" sourceLinked="1"/>
         <c:majorTickMark val="none"/>
         <c:minorTickMark val="none"/>
         <c:tickLblPos val="nextTo"/>

</xml_diff>